<commit_message>
dodajanje k analizi, sledi napoved
</commit_message>
<xml_diff>
--- a/študije pomanjkanja tržljivosti/ŠTUDIJE O ODBITKIH ZA POMANJKANJE TRŽLJIVOSTI.docx
+++ b/študije pomanjkanja tržljivosti/ŠTUDIJE O ODBITKIH ZA POMANJKANJE TRŽLJIVOSTI.docx
@@ -348,7 +348,22 @@
                 <w:rFonts w:ascii="Calibri" w:eastAsia="Times New Roman" w:hAnsi="Calibri" w:cs="Calibri"/>
                 <w:lang w:eastAsia="sl-SI"/>
               </w:rPr>
-              <w:t>Od 13 do 45 % odbitki</w:t>
+              <w:t xml:space="preserve">Od </w:t>
+            </w:r>
+            <w:r>
+              <w:rPr>
+                <w:rFonts w:ascii="Calibri" w:eastAsia="Times New Roman" w:hAnsi="Calibri" w:cs="Calibri"/>
+                <w:color w:val="FF0000"/>
+                <w:lang w:eastAsia="sl-SI"/>
+              </w:rPr>
+              <w:t>13 do 45 %</w:t>
+            </w:r>
+            <w:r>
+              <w:rPr>
+                <w:rFonts w:ascii="Calibri" w:eastAsia="Times New Roman" w:hAnsi="Calibri" w:cs="Calibri"/>
+                <w:lang w:eastAsia="sl-SI"/>
+              </w:rPr>
+              <w:t xml:space="preserve"> odbitki</w:t>
             </w:r>
           </w:p>
           <w:p>
@@ -628,7 +643,15 @@
                 <w:rFonts w:ascii="Calibri" w:eastAsia="Times New Roman" w:hAnsi="Calibri" w:cs="Calibri"/>
                 <w:lang w:eastAsia="sl-SI"/>
               </w:rPr>
-              <w:t>V povprečju je odbitek znašal 44%</w:t>
+              <w:t xml:space="preserve">V povprečju je odbitek znašal </w:t>
+            </w:r>
+            <w:r>
+              <w:rPr>
+                <w:rFonts w:ascii="Calibri" w:eastAsia="Times New Roman" w:hAnsi="Calibri" w:cs="Calibri"/>
+                <w:color w:val="FF0000"/>
+                <w:lang w:eastAsia="sl-SI"/>
+              </w:rPr>
+              <w:t>44%</w:t>
             </w:r>
           </w:p>
           <w:p>
@@ -738,9 +761,17 @@
             <w:r>
               <w:rPr>
                 <w:rFonts w:ascii="Calibri" w:eastAsia="Times New Roman" w:hAnsi="Calibri" w:cs="Calibri"/>
-                <w:lang w:eastAsia="sl-SI"/>
-              </w:rPr>
-              <w:t>15% do 25% odbitki</w:t>
+                <w:color w:val="FF0000"/>
+                <w:lang w:eastAsia="sl-SI"/>
+              </w:rPr>
+              <w:t xml:space="preserve">15% do 25% </w:t>
+            </w:r>
+            <w:r>
+              <w:rPr>
+                <w:rFonts w:ascii="Calibri" w:eastAsia="Times New Roman" w:hAnsi="Calibri" w:cs="Calibri"/>
+                <w:lang w:eastAsia="sl-SI"/>
+              </w:rPr>
+              <w:t>odbitki</w:t>
             </w:r>
           </w:p>
           <w:p>
@@ -1200,7 +1231,7 @@
           <w:sz w:val="24"/>
           <w:szCs w:val="24"/>
         </w:rPr>
-        <w:t>MVIC za privatna podjetja je ocenjen na 140164 m</w:t>
+        <w:t xml:space="preserve">MVIC za privatna podjetja je ocenjen na 140164 </w:t>
       </w:r>
       <w:proofErr w:type="spellStart"/>
       <w:r>
@@ -1208,7 +1239,7 @@
           <w:sz w:val="24"/>
           <w:szCs w:val="24"/>
         </w:rPr>
-        <w:t>ilionov</w:t>
+        <w:t>milionov</w:t>
       </w:r>
       <w:proofErr w:type="spellEnd"/>
       <w:r>
@@ -1378,18 +1409,1050 @@
         </w:rPr>
         <w:t xml:space="preserve"> </w:t>
       </w:r>
+    </w:p>
+    <w:p>
+      <w:pPr>
+        <w:pStyle w:val="Odstavekseznama"/>
+        <w:jc w:val="both"/>
+        <w:rPr>
+          <w:sz w:val="24"/>
+          <w:szCs w:val="24"/>
+        </w:rPr>
+      </w:pPr>
+    </w:p>
+    <w:p>
+      <w:pPr>
+        <w:pStyle w:val="Odstavekseznama"/>
+        <w:jc w:val="both"/>
+        <w:rPr>
+          <w:sz w:val="24"/>
+          <w:szCs w:val="24"/>
+        </w:rPr>
+      </w:pPr>
+    </w:p>
+    <w:p>
+      <w:pPr>
+        <w:pStyle w:val="Odstavekseznama"/>
+        <w:numPr>
+          <w:ilvl w:val="0"/>
+          <w:numId w:val="1"/>
+        </w:numPr>
+        <w:jc w:val="both"/>
+        <w:rPr>
+          <w:sz w:val="24"/>
+          <w:szCs w:val="24"/>
+        </w:rPr>
+      </w:pPr>
+      <w:hyperlink r:id="rId6" w:history="1">
+        <w:r>
+          <w:rPr>
+            <w:rStyle w:val="Hiperpovezava"/>
+          </w:rPr>
+          <w:t>https://dlomcalculator.com/wp-content/uploads/2019/07/Empirical-Research-Regarding-DLOM-with-Guide.pdf</w:t>
+        </w:r>
+      </w:hyperlink>
+    </w:p>
+    <w:p>
+      <w:pPr>
+        <w:pStyle w:val="Odstavekseznama"/>
+        <w:numPr>
+          <w:ilvl w:val="1"/>
+          <w:numId w:val="1"/>
+        </w:numPr>
+        <w:jc w:val="both"/>
+        <w:rPr>
+          <w:sz w:val="24"/>
+          <w:szCs w:val="24"/>
+        </w:rPr>
+      </w:pPr>
+      <w:r>
+        <w:t>Stran 76</w:t>
+      </w:r>
+    </w:p>
+    <w:p>
+      <w:pPr>
+        <w:pStyle w:val="Odstavekseznama"/>
+        <w:numPr>
+          <w:ilvl w:val="1"/>
+          <w:numId w:val="1"/>
+        </w:numPr>
+        <w:jc w:val="both"/>
+        <w:rPr>
+          <w:sz w:val="24"/>
+          <w:szCs w:val="24"/>
+        </w:rPr>
+      </w:pPr>
+      <w:r>
+        <w:rPr>
+          <w:sz w:val="24"/>
+          <w:szCs w:val="24"/>
+        </w:rPr>
+        <w:t>Neto profitna marža naj bi bila boljši indikator za oceno odbitka kot neto prihodki, saj se ti ne navezujejo na velikost podjetja</w:t>
+      </w:r>
+    </w:p>
+    <w:p>
+      <w:pPr>
+        <w:pStyle w:val="Odstavekseznama"/>
+        <w:numPr>
+          <w:ilvl w:val="1"/>
+          <w:numId w:val="1"/>
+        </w:numPr>
+        <w:jc w:val="both"/>
+        <w:rPr>
+          <w:sz w:val="24"/>
+          <w:szCs w:val="24"/>
+        </w:rPr>
+      </w:pPr>
+      <w:r>
+        <w:rPr>
+          <w:sz w:val="24"/>
+          <w:szCs w:val="24"/>
+        </w:rPr>
+        <w:t>Naše podjetje spada v SIC klasifikacijo 31100 (proizvodnja elektr</w:t>
+      </w:r>
+      <w:r>
+        <w:rPr>
+          <w:sz w:val="24"/>
+          <w:szCs w:val="24"/>
+        </w:rPr>
+        <w:t>omotorjev, generatorjev in transformatorjev), kar nas po raziskavi na strani 92 (slika 5.13) vodi do povprečnega odbitka slabih 20%</w:t>
+      </w:r>
+    </w:p>
+    <w:p>
+      <w:pPr>
+        <w:pStyle w:val="Odstavekseznama"/>
+        <w:numPr>
+          <w:ilvl w:val="1"/>
+          <w:numId w:val="1"/>
+        </w:numPr>
+        <w:jc w:val="both"/>
+        <w:rPr>
+          <w:sz w:val="24"/>
+          <w:szCs w:val="24"/>
+        </w:rPr>
+      </w:pPr>
+      <w:r>
+        <w:rPr>
+          <w:sz w:val="24"/>
+          <w:szCs w:val="24"/>
+        </w:rPr>
+        <w:t xml:space="preserve">Po raziskavah </w:t>
+      </w:r>
+      <w:proofErr w:type="spellStart"/>
+      <w:r>
+        <w:rPr>
+          <w:sz w:val="24"/>
+          <w:szCs w:val="24"/>
+        </w:rPr>
+        <w:t>Pratt</w:t>
+      </w:r>
+      <w:proofErr w:type="spellEnd"/>
+      <w:r>
+        <w:rPr>
+          <w:sz w:val="24"/>
+          <w:szCs w:val="24"/>
+        </w:rPr>
+        <w:t xml:space="preserve"> in BIZCOMPS naše podjetje spada v skupino (po dejavnosti), pri kateri prodaja steče v povprečju v 225 do 240 dneh, z okoli 1000 transakcijami, pri preučevanju zasebnih podjetij</w:t>
+      </w:r>
+    </w:p>
+    <w:p>
+      <w:pPr>
+        <w:pStyle w:val="Odstavekseznama"/>
+        <w:numPr>
+          <w:ilvl w:val="1"/>
+          <w:numId w:val="1"/>
+        </w:numPr>
+        <w:jc w:val="both"/>
+        <w:rPr>
+          <w:sz w:val="24"/>
+          <w:szCs w:val="24"/>
+        </w:rPr>
+      </w:pPr>
+    </w:p>
+    <w:p>
+      <w:pPr>
+        <w:pStyle w:val="Odstavekseznama"/>
+        <w:numPr>
+          <w:ilvl w:val="1"/>
+          <w:numId w:val="1"/>
+        </w:numPr>
+        <w:jc w:val="both"/>
+        <w:rPr>
+          <w:sz w:val="24"/>
+          <w:szCs w:val="24"/>
+        </w:rPr>
+      </w:pPr>
+    </w:p>
+    <w:p>
+      <w:pPr>
+        <w:jc w:val="both"/>
+        <w:rPr>
+          <w:b/>
+          <w:bCs/>
+        </w:rPr>
+      </w:pPr>
+      <w:r>
+        <w:rPr>
+          <w:b/>
+          <w:bCs/>
+          <w:sz w:val="24"/>
+          <w:szCs w:val="24"/>
+        </w:rPr>
+        <w:lastRenderedPageBreak/>
+        <w:t>KAM UVRSTIMO PODJETJE X?</w:t>
+      </w:r>
+    </w:p>
+    <w:p>
+      <w:pPr>
+        <w:jc w:val="both"/>
+      </w:pPr>
+      <w:r>
+        <w:drawing>
+          <wp:anchor distT="0" distB="0" distL="114300" distR="114300" simplePos="0" relativeHeight="251658240" behindDoc="0" locked="0" layoutInCell="1" allowOverlap="1">
+            <wp:simplePos x="0" y="0"/>
+            <wp:positionH relativeFrom="margin">
+              <wp:posOffset>1011555</wp:posOffset>
+            </wp:positionH>
+            <wp:positionV relativeFrom="paragraph">
+              <wp:posOffset>370205</wp:posOffset>
+            </wp:positionV>
+            <wp:extent cx="3672840" cy="1104900"/>
+            <wp:effectExtent l="0" t="0" r="3810" b="0"/>
+            <wp:wrapSquare wrapText="bothSides"/>
+            <wp:docPr id="1" name="Slika 1"/>
+            <wp:cNvGraphicFramePr>
+              <a:graphicFrameLocks xmlns:a="http://schemas.openxmlformats.org/drawingml/2006/main" noChangeAspect="1"/>
+            </wp:cNvGraphicFramePr>
+            <a:graphic xmlns:a="http://schemas.openxmlformats.org/drawingml/2006/main">
+              <a:graphicData uri="http://schemas.openxmlformats.org/drawingml/2006/picture">
+                <pic:pic xmlns:pic="http://schemas.openxmlformats.org/drawingml/2006/picture">
+                  <pic:nvPicPr>
+                    <pic:cNvPr id="0" name="Picture 1"/>
+                    <pic:cNvPicPr>
+                      <a:picLocks noChangeAspect="1" noChangeArrowheads="1"/>
+                    </pic:cNvPicPr>
+                  </pic:nvPicPr>
+                  <pic:blipFill>
+                    <a:blip r:embed="rId7">
+                      <a:extLst>
+                        <a:ext uri="{28A0092B-C50C-407E-A947-70E740481C1C}">
+                          <a14:useLocalDpi xmlns:a14="http://schemas.microsoft.com/office/drawing/2010/main" val="0"/>
+                        </a:ext>
+                      </a:extLst>
+                    </a:blip>
+                    <a:srcRect/>
+                    <a:stretch>
+                      <a:fillRect/>
+                    </a:stretch>
+                  </pic:blipFill>
+                  <pic:spPr bwMode="auto">
+                    <a:xfrm>
+                      <a:off x="0" y="0"/>
+                      <a:ext cx="3672840" cy="1104900"/>
+                    </a:xfrm>
+                    <a:prstGeom prst="rect">
+                      <a:avLst/>
+                    </a:prstGeom>
+                    <a:noFill/>
+                    <a:ln>
+                      <a:noFill/>
+                    </a:ln>
+                  </pic:spPr>
+                </pic:pic>
+              </a:graphicData>
+            </a:graphic>
+          </wp:anchor>
+        </w:drawing>
+      </w:r>
+      <w:r>
+        <w:t>Ob upoštevanju kazalcev,</w:t>
+      </w:r>
+      <w:r>
+        <w:t xml:space="preserve"> uporabljenih v omenjeni raziskavi, smo preračunali vrednosti za naše podjetje:</w:t>
+      </w:r>
+    </w:p>
+    <w:p>
+      <w:pPr>
+        <w:pStyle w:val="Odstavekseznama"/>
+        <w:numPr>
+          <w:ilvl w:val="0"/>
+          <w:numId w:val="1"/>
+        </w:numPr>
+        <w:rPr>
+          <w:sz w:val="24"/>
+          <w:szCs w:val="24"/>
+        </w:rPr>
+      </w:pPr>
+      <w:r>
+        <w:rPr>
+          <w:sz w:val="24"/>
+          <w:szCs w:val="24"/>
+        </w:rPr>
+        <w:br w:type="page"/>
+      </w:r>
+      <w:hyperlink r:id="rId8" w:history="1">
+        <w:r>
+          <w:rPr>
+            <w:rStyle w:val="Hiperpovezava"/>
+          </w:rPr>
+          <w:t>http://www.willamette.com/insights_journal/16/winter_2016_5.pdf</w:t>
+        </w:r>
+      </w:hyperlink>
+    </w:p>
+    <w:p>
+      <w:pPr>
+        <w:pStyle w:val="Odstavekseznama"/>
+        <w:numPr>
+          <w:ilvl w:val="0"/>
+          <w:numId w:val="1"/>
+        </w:numPr>
+        <w:rPr>
+          <w:sz w:val="24"/>
+          <w:szCs w:val="24"/>
+        </w:rPr>
+      </w:pPr>
+      <w:hyperlink r:id="rId9" w:history="1">
+        <w:r>
+          <w:rPr>
+            <w:rStyle w:val="Hiperpovezava"/>
+          </w:rPr>
+          <w:t>https://medium.com/@lotusamity/marketability-discounts-bd3d569bc9b8</w:t>
+        </w:r>
+      </w:hyperlink>
+    </w:p>
+    <w:p>
+      <w:pPr>
+        <w:pStyle w:val="Odstavekseznama"/>
+        <w:numPr>
+          <w:ilvl w:val="0"/>
+          <w:numId w:val="4"/>
+        </w:numPr>
+        <w:rPr>
+          <w:sz w:val="24"/>
+          <w:szCs w:val="24"/>
+        </w:rPr>
+      </w:pPr>
+      <w:r>
+        <w:t>ŠTUDIJE RESTRIKTIVNIH DELNIC:</w:t>
+      </w:r>
+    </w:p>
+    <w:p>
+      <w:pPr>
+        <w:pStyle w:val="Odstavekseznama"/>
+        <w:numPr>
+          <w:ilvl w:val="1"/>
+          <w:numId w:val="4"/>
+        </w:numPr>
+        <w:rPr>
+          <w:sz w:val="24"/>
+          <w:szCs w:val="24"/>
+        </w:rPr>
+      </w:pPr>
+      <w:r>
+        <w:rPr>
+          <w:u w:val="single"/>
+        </w:rPr>
+        <w:t xml:space="preserve">SEC </w:t>
+      </w:r>
+      <w:proofErr w:type="spellStart"/>
+      <w:r>
+        <w:rPr>
+          <w:u w:val="single"/>
+        </w:rPr>
+        <w:t>institutional</w:t>
+      </w:r>
+      <w:proofErr w:type="spellEnd"/>
+      <w:r>
+        <w:rPr>
+          <w:u w:val="single"/>
+        </w:rPr>
+        <w:t xml:space="preserve"> </w:t>
+      </w:r>
+      <w:proofErr w:type="spellStart"/>
+      <w:r>
+        <w:rPr>
+          <w:u w:val="single"/>
+        </w:rPr>
+        <w:t>investor</w:t>
+      </w:r>
+      <w:proofErr w:type="spellEnd"/>
+      <w:r>
+        <w:rPr>
+          <w:u w:val="single"/>
+        </w:rPr>
+        <w:t xml:space="preserve"> </w:t>
+      </w:r>
+      <w:proofErr w:type="spellStart"/>
+      <w:r>
+        <w:rPr>
+          <w:u w:val="single"/>
+        </w:rPr>
+        <w:t>study</w:t>
+      </w:r>
+      <w:proofErr w:type="spellEnd"/>
+      <w:r>
+        <w:t>: preučuje newyorška podjetja na borzi, povprečen odbitek v raziskavah je 25,8% in še to za delnice, ki so tudi po prepovedi trgovanja težko prodajljive</w:t>
+      </w:r>
+      <w:r>
+        <w:t>. Naše podjetje po prodaji in zaslužkih spada med 10 do 20% odbitek po tej raziskavi</w:t>
+      </w:r>
+      <w:r>
+        <w:t>.</w:t>
+      </w:r>
+    </w:p>
+    <w:p>
+      <w:pPr>
+        <w:pStyle w:val="Odstavekseznama"/>
+        <w:numPr>
+          <w:ilvl w:val="1"/>
+          <w:numId w:val="4"/>
+        </w:numPr>
+        <w:rPr>
+          <w:sz w:val="24"/>
+          <w:szCs w:val="24"/>
+        </w:rPr>
+      </w:pPr>
+      <w:proofErr w:type="spellStart"/>
+      <w:r>
+        <w:rPr>
+          <w:u w:val="single"/>
+        </w:rPr>
+        <w:t>Gelman</w:t>
+      </w:r>
+      <w:proofErr w:type="spellEnd"/>
+      <w:r>
+        <w:rPr>
+          <w:u w:val="single"/>
+        </w:rPr>
+        <w:t xml:space="preserve"> </w:t>
+      </w:r>
+      <w:proofErr w:type="spellStart"/>
+      <w:r>
+        <w:rPr>
+          <w:u w:val="single"/>
+        </w:rPr>
+        <w:t>study</w:t>
+      </w:r>
+      <w:proofErr w:type="spellEnd"/>
+      <w:r>
+        <w:t xml:space="preserve">: </w:t>
+      </w:r>
+      <w:r>
+        <w:t xml:space="preserve">povprečen odbitek preučevanih 89 transakcij (nakupov restriktivnih delnic) je bil 33% </w:t>
+      </w:r>
+    </w:p>
+    <w:p>
+      <w:pPr>
+        <w:pStyle w:val="Odstavekseznama"/>
+        <w:numPr>
+          <w:ilvl w:val="1"/>
+          <w:numId w:val="4"/>
+        </w:numPr>
+        <w:rPr>
+          <w:sz w:val="24"/>
+          <w:szCs w:val="24"/>
+          <w:u w:val="single"/>
+        </w:rPr>
+      </w:pPr>
+      <w:proofErr w:type="spellStart"/>
+      <w:r>
+        <w:rPr>
+          <w:u w:val="single"/>
+        </w:rPr>
+        <w:t>Moroney</w:t>
+      </w:r>
+      <w:proofErr w:type="spellEnd"/>
+      <w:r>
+        <w:rPr>
+          <w:u w:val="single"/>
+        </w:rPr>
+        <w:t xml:space="preserve"> </w:t>
+      </w:r>
+      <w:proofErr w:type="spellStart"/>
+      <w:r>
+        <w:rPr>
+          <w:u w:val="single"/>
+        </w:rPr>
+        <w:t>study</w:t>
+      </w:r>
+      <w:proofErr w:type="spellEnd"/>
+      <w:r>
+        <w:rPr>
+          <w:u w:val="single"/>
+        </w:rPr>
+        <w:t xml:space="preserve">: </w:t>
+      </w:r>
+      <w:r>
+        <w:t xml:space="preserve">študija preučuje 148 restriktivnih delnic, odbitki so segali od 30 do 90 %, s povprečjem na 35%. </w:t>
+      </w:r>
+    </w:p>
+    <w:p>
+      <w:pPr>
+        <w:pStyle w:val="Odstavekseznama"/>
+        <w:numPr>
+          <w:ilvl w:val="1"/>
+          <w:numId w:val="4"/>
+        </w:numPr>
+        <w:rPr>
+          <w:sz w:val="24"/>
+          <w:szCs w:val="24"/>
+          <w:u w:val="single"/>
+        </w:rPr>
+      </w:pPr>
+      <w:proofErr w:type="spellStart"/>
+      <w:r>
+        <w:rPr>
+          <w:u w:val="single"/>
+        </w:rPr>
+        <w:t>Trout</w:t>
+      </w:r>
+      <w:proofErr w:type="spellEnd"/>
+      <w:r>
+        <w:rPr>
+          <w:u w:val="single"/>
+        </w:rPr>
+        <w:t xml:space="preserve"> </w:t>
+      </w:r>
+      <w:proofErr w:type="spellStart"/>
+      <w:r>
+        <w:rPr>
+          <w:u w:val="single"/>
+        </w:rPr>
+        <w:t>study</w:t>
+      </w:r>
+      <w:proofErr w:type="spellEnd"/>
+      <w:r>
+        <w:rPr>
+          <w:u w:val="single"/>
+        </w:rPr>
+        <w:t>:</w:t>
+      </w:r>
+      <w:r>
+        <w:rPr>
+          <w:u w:val="single"/>
+        </w:rPr>
+        <w:t xml:space="preserve"> </w:t>
+      </w:r>
+      <w:r>
+        <w:t xml:space="preserve">študija sloni na principu </w:t>
+      </w:r>
+      <w:proofErr w:type="spellStart"/>
+      <w:r>
+        <w:t>Gelmana</w:t>
+      </w:r>
+      <w:proofErr w:type="spellEnd"/>
+      <w:r>
+        <w:t>, vzetih je 6 skladov, 60 delnic je preučevanih (restriktivnih). Preučeval je nekaj glavnih dejavnikov in primerjal njihove vplive na cene delnic. Ugotovitev je, da delnice, ki so uvrščene na borzi, dosegajo v povprečju 8,5% manjši odbitek kot tiste, ki niso uvrščene. Poleg tega za vsak milijon več od 1,5 milijona povprečno izdanih delnic podjetij, je odbitek za 4% nižji. Podobno, za vsak 1% več izdanih delnic, od p</w:t>
+      </w:r>
+      <w:r>
+        <w:t>o</w:t>
+      </w:r>
+      <w:r>
+        <w:t>vprečja raziskave (7,4%), je odbitek za 0,87% nižji.</w:t>
+      </w:r>
+      <w:r>
+        <w:t xml:space="preserve"> Njegovo izračunano povprečje odbitka je namreč 33,45%.</w:t>
+      </w:r>
+    </w:p>
+    <w:p>
+      <w:pPr>
+        <w:pStyle w:val="Odstavekseznama"/>
+        <w:ind w:left="2160"/>
+        <w:rPr>
+          <w:sz w:val="24"/>
+          <w:szCs w:val="24"/>
+        </w:rPr>
+      </w:pPr>
+      <w:r>
+        <w:t>Če zgornje ugotovitve prenesemo na naše podjetje, ki ima izdanih 99,87%</w:t>
+      </w:r>
+      <w:r>
+        <w:t xml:space="preserve"> delnic, če delež lastnih odštejemo, bo odbitek znašal za (99,87-7,4)*0,87% * 33,45 odstotnih točk manj kot 33,45%, kar je le še 6,67%.</w:t>
+      </w:r>
+    </w:p>
+    <w:p>
+      <w:pPr>
+        <w:pStyle w:val="Odstavekseznama"/>
+        <w:numPr>
+          <w:ilvl w:val="1"/>
+          <w:numId w:val="4"/>
+        </w:numPr>
+        <w:rPr>
+          <w:sz w:val="24"/>
+          <w:szCs w:val="24"/>
+        </w:rPr>
+      </w:pPr>
+      <w:proofErr w:type="spellStart"/>
+      <w:r>
+        <w:rPr>
+          <w:u w:val="single"/>
+        </w:rPr>
+        <w:t>Willamette</w:t>
+      </w:r>
+      <w:proofErr w:type="spellEnd"/>
+      <w:r>
+        <w:rPr>
+          <w:u w:val="single"/>
+        </w:rPr>
+        <w:t xml:space="preserve"> Management </w:t>
+      </w:r>
+      <w:proofErr w:type="spellStart"/>
+      <w:r>
+        <w:rPr>
+          <w:u w:val="single"/>
+        </w:rPr>
+        <w:t>associates</w:t>
+      </w:r>
+      <w:proofErr w:type="spellEnd"/>
+      <w:r>
+        <w:t>:</w:t>
+      </w:r>
+      <w:r>
+        <w:rPr>
+          <w:sz w:val="24"/>
+          <w:szCs w:val="24"/>
+        </w:rPr>
+        <w:t xml:space="preserve"> izračun povprečnega odbitka v višini </w:t>
+      </w:r>
+      <w:r>
+        <w:rPr>
+          <w:color w:val="FF0000"/>
+          <w:sz w:val="24"/>
+          <w:szCs w:val="24"/>
+        </w:rPr>
+        <w:t xml:space="preserve">31,2%. </w:t>
+      </w:r>
+      <w:r>
+        <w:rPr>
+          <w:sz w:val="24"/>
+          <w:szCs w:val="24"/>
+        </w:rPr>
+        <w:t xml:space="preserve">Preučevane restriktivne delnice v letih 1981 do 1984. </w:t>
+      </w:r>
+    </w:p>
+    <w:p>
+      <w:pPr>
+        <w:pStyle w:val="Odstavekseznama"/>
+        <w:numPr>
+          <w:ilvl w:val="1"/>
+          <w:numId w:val="4"/>
+        </w:numPr>
+        <w:rPr>
+          <w:sz w:val="24"/>
+          <w:szCs w:val="24"/>
+        </w:rPr>
+      </w:pPr>
+      <w:r>
+        <w:rPr>
+          <w:u w:val="single"/>
+        </w:rPr>
+        <w:t xml:space="preserve">Maher </w:t>
+      </w:r>
+      <w:proofErr w:type="spellStart"/>
+      <w:r>
+        <w:rPr>
+          <w:u w:val="single"/>
+        </w:rPr>
+        <w:t>study</w:t>
+      </w:r>
+      <w:proofErr w:type="spellEnd"/>
+      <w:r>
+        <w:rPr>
+          <w:u w:val="single"/>
+        </w:rPr>
+        <w:t>:</w:t>
+      </w:r>
+      <w:r>
+        <w:rPr>
+          <w:sz w:val="24"/>
+          <w:szCs w:val="24"/>
+        </w:rPr>
+        <w:t xml:space="preserve"> 33 transakcij opazovanih, povprečen odbitek je v višini </w:t>
+      </w:r>
+      <w:r>
+        <w:rPr>
+          <w:color w:val="FF0000"/>
+          <w:sz w:val="24"/>
+          <w:szCs w:val="24"/>
+        </w:rPr>
+        <w:t>35,4%.</w:t>
+      </w:r>
+    </w:p>
+    <w:p>
+      <w:pPr>
+        <w:pStyle w:val="Odstavekseznama"/>
+        <w:numPr>
+          <w:ilvl w:val="1"/>
+          <w:numId w:val="4"/>
+        </w:numPr>
+        <w:rPr>
+          <w:sz w:val="24"/>
+          <w:szCs w:val="24"/>
+          <w:u w:val="single"/>
+        </w:rPr>
+      </w:pPr>
+      <w:proofErr w:type="spellStart"/>
+      <w:r>
+        <w:rPr>
+          <w:u w:val="single"/>
+        </w:rPr>
+        <w:t>Silber</w:t>
+      </w:r>
+      <w:proofErr w:type="spellEnd"/>
+      <w:r>
+        <w:rPr>
+          <w:u w:val="single"/>
+        </w:rPr>
+        <w:t xml:space="preserve"> </w:t>
+      </w:r>
+      <w:proofErr w:type="spellStart"/>
+      <w:r>
+        <w:rPr>
+          <w:u w:val="single"/>
+        </w:rPr>
+        <w:t>study</w:t>
+      </w:r>
+      <w:proofErr w:type="spellEnd"/>
+      <w:r>
+        <w:rPr>
+          <w:u w:val="single"/>
+        </w:rPr>
+        <w:t xml:space="preserve">: </w:t>
+      </w:r>
+      <w:r>
+        <w:rPr>
+          <w:color w:val="FF0000"/>
+        </w:rPr>
+        <w:t xml:space="preserve">33,75% </w:t>
+      </w:r>
+      <w:r>
+        <w:t>povprečen odbitek, preučevanih 69 delnic od 1981 do 1989 leta.</w:t>
+      </w:r>
+    </w:p>
+    <w:p>
+      <w:pPr>
+        <w:pStyle w:val="Odstavekseznama"/>
+        <w:numPr>
+          <w:ilvl w:val="1"/>
+          <w:numId w:val="4"/>
+        </w:numPr>
+        <w:rPr>
+          <w:sz w:val="24"/>
+          <w:szCs w:val="24"/>
+        </w:rPr>
+      </w:pPr>
+      <w:r>
+        <w:t>Dodatne študij</w:t>
+      </w:r>
+      <w:r>
+        <w:t>e,</w:t>
+      </w:r>
+      <w:r>
+        <w:t xml:space="preserve"> v knjigi </w:t>
+      </w:r>
+      <w:proofErr w:type="spellStart"/>
+      <w:r>
+        <w:t>understanding</w:t>
+      </w:r>
+      <w:proofErr w:type="spellEnd"/>
+      <w:r>
+        <w:t xml:space="preserve"> business </w:t>
+      </w:r>
+      <w:proofErr w:type="spellStart"/>
+      <w:r>
+        <w:t>valuation</w:t>
+      </w:r>
+      <w:proofErr w:type="spellEnd"/>
+      <w:r>
+        <w:t>,</w:t>
+      </w:r>
+      <w:r>
+        <w:t xml:space="preserve"> ki ločijo 134 transakcij na 4 </w:t>
+      </w:r>
+      <w:proofErr w:type="spellStart"/>
+      <w:r>
+        <w:t>kvantile</w:t>
+      </w:r>
+      <w:proofErr w:type="spellEnd"/>
+      <w:r>
+        <w:t xml:space="preserve"> glede na različne vrednosti izbranih parametrov</w:t>
+      </w:r>
+      <w:r>
+        <w:t xml:space="preserve">, so lahko kriterij za določanje odbitka pri našem podjetju. </w:t>
+      </w:r>
+      <w:r>
+        <w:t xml:space="preserve">Prvi parameter je </w:t>
+      </w:r>
+      <w:r>
+        <w:rPr>
+          <w:b/>
+          <w:bCs/>
+        </w:rPr>
+        <w:t>delež dolga</w:t>
+      </w:r>
+      <w:r>
+        <w:t xml:space="preserve">, pri našem podjetju znaša delež dolžniškega kapitala 26%, po čemer pademo v prvi </w:t>
+      </w:r>
+      <w:proofErr w:type="spellStart"/>
+      <w:r>
+        <w:t>kvantil</w:t>
+      </w:r>
+      <w:proofErr w:type="spellEnd"/>
+      <w:r>
+        <w:t xml:space="preserve">, posledično pa v povprečen odbitek višine </w:t>
+      </w:r>
+      <w:r>
+        <w:rPr>
+          <w:color w:val="FF0000"/>
+        </w:rPr>
+        <w:t xml:space="preserve">18,09%. </w:t>
+      </w:r>
+      <w:r>
+        <w:t xml:space="preserve">Drugi parameter je </w:t>
+      </w:r>
+      <w:r>
+        <w:rPr>
+          <w:b/>
+          <w:bCs/>
+        </w:rPr>
+        <w:t>tržna kapitalizacija</w:t>
+      </w:r>
+      <w:r>
+        <w:t xml:space="preserve">, ki pri našem podjetju znaša dobra 2,1 milijona, spet pademo v prvi </w:t>
+      </w:r>
+      <w:proofErr w:type="spellStart"/>
+      <w:r>
+        <w:t>kvantil</w:t>
+      </w:r>
+      <w:proofErr w:type="spellEnd"/>
+      <w:r>
+        <w:t xml:space="preserve"> in na povprečni odbitek </w:t>
+      </w:r>
+      <w:r>
+        <w:rPr>
+          <w:color w:val="FF0000"/>
+        </w:rPr>
+        <w:t xml:space="preserve">20,74%. </w:t>
+      </w:r>
+      <w:r>
+        <w:t xml:space="preserve">Po tretjem </w:t>
+      </w:r>
+      <w:proofErr w:type="spellStart"/>
+      <w:r>
+        <w:t>paramteru</w:t>
+      </w:r>
+      <w:proofErr w:type="spellEnd"/>
+      <w:r>
+        <w:t xml:space="preserve">, </w:t>
+      </w:r>
+      <w:r>
+        <w:rPr>
+          <w:b/>
+          <w:bCs/>
+        </w:rPr>
+        <w:t>vrednosti sredstev</w:t>
+      </w:r>
+      <w:r>
+        <w:t xml:space="preserve">, se z dobrimi 76 milijoni uvrščamo na odbitek v povprečju </w:t>
+      </w:r>
+      <w:r>
+        <w:rPr>
+          <w:color w:val="FF0000"/>
+        </w:rPr>
+        <w:t xml:space="preserve">14,8%, </w:t>
+      </w:r>
+      <w:r>
+        <w:t xml:space="preserve">v četrtem </w:t>
+      </w:r>
+      <w:proofErr w:type="spellStart"/>
+      <w:r>
+        <w:t>kvantilu</w:t>
+      </w:r>
+      <w:proofErr w:type="spellEnd"/>
+      <w:r>
+        <w:t>.</w:t>
+      </w:r>
+    </w:p>
+    <w:p>
+      <w:pPr>
+        <w:pStyle w:val="Odstavekseznama"/>
+        <w:numPr>
+          <w:ilvl w:val="0"/>
+          <w:numId w:val="4"/>
+        </w:numPr>
+        <w:rPr>
+          <w:sz w:val="24"/>
+          <w:szCs w:val="24"/>
+        </w:rPr>
+      </w:pPr>
+      <w:r>
+        <w:t>IPO ŠTUDIJE:</w:t>
+      </w:r>
+    </w:p>
+    <w:p>
+      <w:pPr>
+        <w:pStyle w:val="Odstavekseznama"/>
+        <w:numPr>
+          <w:ilvl w:val="1"/>
+          <w:numId w:val="4"/>
+        </w:numPr>
+        <w:rPr>
+          <w:sz w:val="24"/>
+          <w:szCs w:val="24"/>
+          <w:u w:val="single"/>
+        </w:rPr>
+      </w:pPr>
+      <w:r>
+        <w:rPr>
+          <w:u w:val="single"/>
+        </w:rPr>
+        <w:t xml:space="preserve">John </w:t>
+      </w:r>
+      <w:proofErr w:type="spellStart"/>
+      <w:r>
+        <w:rPr>
+          <w:u w:val="single"/>
+        </w:rPr>
+        <w:t>Emory</w:t>
+      </w:r>
+      <w:proofErr w:type="spellEnd"/>
+      <w:r>
+        <w:rPr>
+          <w:u w:val="single"/>
+        </w:rPr>
+        <w:t xml:space="preserve">: </w:t>
+      </w:r>
+      <w:r>
+        <w:t xml:space="preserve">pokriva obdobje 20 let in v njem preučuje več sto transakcij. Povprečen izračunan odbitek je </w:t>
+      </w:r>
+      <w:r>
+        <w:rPr>
+          <w:color w:val="FF0000"/>
+        </w:rPr>
+        <w:t>45%</w:t>
+      </w:r>
+      <w:r>
+        <w:t xml:space="preserve">, a se ta razlikuje glede na tržne pogoje. </w:t>
+      </w:r>
+    </w:p>
+    <w:p>
+      <w:pPr>
+        <w:pStyle w:val="Odstavekseznama"/>
+        <w:ind w:left="2160"/>
+        <w:rPr>
+          <w:sz w:val="24"/>
+          <w:szCs w:val="24"/>
+          <w:u w:val="single"/>
+        </w:rPr>
+      </w:pPr>
+    </w:p>
+    <w:p>
+      <w:pPr>
+        <w:rPr>
+          <w:sz w:val="24"/>
+          <w:szCs w:val="24"/>
+        </w:rPr>
+      </w:pPr>
+      <w:r>
+        <w:rPr>
+          <w:sz w:val="24"/>
+          <w:szCs w:val="24"/>
+        </w:rPr>
+        <w:br w:type="page"/>
+      </w:r>
+    </w:p>
+    <w:p>
+      <w:pPr>
+        <w:ind w:left="1800"/>
+        <w:rPr>
+          <w:b/>
+          <w:bCs/>
+          <w:sz w:val="24"/>
+          <w:szCs w:val="24"/>
+        </w:rPr>
+      </w:pPr>
+      <w:r>
+        <w:rPr>
+          <w:b/>
+          <w:bCs/>
+          <w:sz w:val="24"/>
+          <w:szCs w:val="24"/>
+        </w:rPr>
+        <w:lastRenderedPageBreak/>
+        <w:t>ZAKLJUČEK:</w:t>
+      </w:r>
+    </w:p>
+    <w:p>
+      <w:pPr>
+        <w:ind w:left="1800"/>
+        <w:rPr>
+          <w:sz w:val="24"/>
+          <w:szCs w:val="24"/>
+        </w:rPr>
+      </w:pPr>
+      <w:r>
+        <w:rPr>
+          <w:sz w:val="24"/>
+          <w:szCs w:val="24"/>
+        </w:rPr>
+        <w:t>Izhajala bom iz povprečja odbitka pri vseh obravnavanih raziskavah, ki znaša 27%. To so vse raziskave na podlagi restriktivnih delnic in njihovega odklona od cene javno izdanih delnic. Na to ceno na podlagi nekaterih od izbranih raziskav prilagodila odbitek za naše podjetje. Povedali smo že, kam sodi podjetje po glavnih parametrih, in sicer nekje v slabih 20%.</w:t>
+      </w:r>
+    </w:p>
+    <w:p>
+      <w:pPr>
+        <w:ind w:left="1800"/>
+        <w:rPr>
+          <w:sz w:val="24"/>
+          <w:szCs w:val="24"/>
+        </w:rPr>
+      </w:pPr>
+      <w:r>
+        <w:rPr>
+          <w:sz w:val="24"/>
+          <w:szCs w:val="24"/>
+        </w:rPr>
+        <w:t xml:space="preserve">Sedaj podrobneje preglejmo še nekaj ostalih dejavnikov, ki vplivajo na vrednost odbitkov zasebnih podjetij. To so velikost dividend, povprečna dolžina prilastitve papirja (kdaj lahko pričnemo prodajati), število potencialnih kupcev, tveganja pri oceni povratne dobe naše naložbe v delnico (inflacija, diskontna stopnja), rast podjetja v prihodnosti,… </w:t>
+      </w:r>
+    </w:p>
+    <w:p>
+      <w:pPr>
+        <w:ind w:left="1800"/>
+        <w:rPr>
+          <w:sz w:val="24"/>
+          <w:szCs w:val="24"/>
+        </w:rPr>
+      </w:pPr>
+      <w:r>
+        <w:rPr>
+          <w:sz w:val="24"/>
+          <w:szCs w:val="24"/>
+        </w:rPr>
+        <w:t>Ker vseh raziskav, ki sem jih upoštevala v povprečju 27% ne morem vzeti v povprečnih ugotovljenih vrednostih odbitkov (specifične lastnosti našega podjetja), moramo 27% dodatno prilagoditi. Glede na to, da je naše podjetje dobro stoječe, da v prihodnosti napovedujemo rast prodaje, je tveganost povratne dobe naložbe v delnico majhna. Poleg tega so tudi dividende pričakovane, mogoče celo v</w:t>
+      </w:r>
       <w:bookmarkStart w:id="0" w:name="_GoBack"/>
       <w:bookmarkEnd w:id="0"/>
-    </w:p>
-    <w:p>
-      <w:pPr>
-        <w:pStyle w:val="Odstavekseznama"/>
-        <w:jc w:val="both"/>
-        <w:rPr>
-          <w:sz w:val="24"/>
-          <w:szCs w:val="24"/>
-        </w:rPr>
-      </w:pPr>
+      <w:r>
+        <w:rPr>
+          <w:sz w:val="24"/>
+          <w:szCs w:val="24"/>
+        </w:rPr>
+        <w:t xml:space="preserve">išje kot sedaj. To nam zniža odbitek. Po drugi strani pa za podjetje ni pričakovati, da bo pričelo kotirati na borzi, kar pomeni, da bo število potencialnih kupcev ostalo približno enako, povečevalo se bo le z dodatnim zaposlovanjem, ki pa je sicer kar precejšnje. A v grobem se skupina kupcev ne bo povečala toliko, da bi to konkretneje vplivalo na višino odbitka. </w:t>
+      </w:r>
+      <w:r>
+        <w:rPr>
+          <w:sz w:val="24"/>
+          <w:szCs w:val="24"/>
+        </w:rPr>
+        <w:t xml:space="preserve">Omenjali smo tudi dostopnost do informacij o podjetju in kako je le to transparentno. V primeru, da redno obvešča zaposlene, javnost in delničarje o svojem poslovanju, imajo delničarji večji nadzor nad gibanjem vrednosti naložbe in je želja po vključitvi večja. Naše podjetje ocenjujem za transparentno in dokaj odprto kar se tiče podatkov. Delnice podjetja imajo določene omejitve maksimalnega deleža, ki ga lahko posameznik poseduje, skupine ljudi, katerim lahko delnico proda,… Tu se odbitek ne bi znižal. Podjetje posluje v precejšnjem obsegu, njegov trg je velik in še raste, izdelujejo nove produkte in širijo svojo ponudbo. Poslovanje v zadnjih 5 letih je spodbudno za prihodnost, takšne pa so tudi moje napovedi. To bo spet pozitivno vplivalo na odbitek. V končnem bi sama glede na vse zgoraj naštete razloge odbitek ocenila na </w:t>
+      </w:r>
+      <w:r>
+        <w:rPr>
+          <w:color w:val="FF0000"/>
+          <w:sz w:val="24"/>
+          <w:szCs w:val="24"/>
+        </w:rPr>
+        <w:t xml:space="preserve">20%. </w:t>
+      </w:r>
     </w:p>
     <w:sectPr>
       <w:pgSz w:w="11906" w:h="16838"/>
@@ -1632,7 +2695,7 @@
   <w:abstractNum w:abstractNumId="2" w15:restartNumberingAfterBreak="0">
     <w:nsid w:val="367B4779"/>
     <w:multiLevelType w:val="hybridMultilevel"/>
-    <w:tmpl w:val="8B5A9798"/>
+    <w:tmpl w:val="0DBC595E"/>
     <w:lvl w:ilvl="0" w:tplc="F31AC8B6">
       <w:start w:val="1"/>
       <w:numFmt w:val="decimal"/>
@@ -1645,14 +2708,17 @@
         <w:rFonts w:hint="default"/>
       </w:rPr>
     </w:lvl>
-    <w:lvl w:ilvl="1" w:tplc="04240019" w:tentative="1">
+    <w:lvl w:ilvl="1" w:tplc="04240001">
       <w:start w:val="1"/>
-      <w:numFmt w:val="lowerLetter"/>
-      <w:lvlText w:val="%2."/>
+      <w:numFmt w:val="bullet"/>
+      <w:lvlText w:val=""/>
       <w:lvlJc w:val="left"/>
       <w:pPr>
         <w:ind w:left="1440" w:hanging="360"/>
       </w:pPr>
+      <w:rPr>
+        <w:rFonts w:ascii="Symbol" w:hAnsi="Symbol" w:hint="default"/>
+      </w:rPr>
     </w:lvl>
     <w:lvl w:ilvl="2" w:tplc="0424001B" w:tentative="1">
       <w:start w:val="1"/>
@@ -1716,6 +2782,119 @@
       <w:pPr>
         <w:ind w:left="6480" w:hanging="180"/>
       </w:pPr>
+    </w:lvl>
+  </w:abstractNum>
+  <w:abstractNum w:abstractNumId="3" w15:restartNumberingAfterBreak="0">
+    <w:nsid w:val="70AC4283"/>
+    <w:multiLevelType w:val="hybridMultilevel"/>
+    <w:tmpl w:val="C0109CE2"/>
+    <w:lvl w:ilvl="0" w:tplc="04240001">
+      <w:start w:val="1"/>
+      <w:numFmt w:val="bullet"/>
+      <w:lvlText w:val=""/>
+      <w:lvlJc w:val="left"/>
+      <w:pPr>
+        <w:ind w:left="1440" w:hanging="360"/>
+      </w:pPr>
+      <w:rPr>
+        <w:rFonts w:ascii="Symbol" w:hAnsi="Symbol" w:hint="default"/>
+      </w:rPr>
+    </w:lvl>
+    <w:lvl w:ilvl="1" w:tplc="04240003">
+      <w:start w:val="1"/>
+      <w:numFmt w:val="bullet"/>
+      <w:lvlText w:val="o"/>
+      <w:lvlJc w:val="left"/>
+      <w:pPr>
+        <w:ind w:left="2160" w:hanging="360"/>
+      </w:pPr>
+      <w:rPr>
+        <w:rFonts w:ascii="Courier New" w:hAnsi="Courier New" w:cs="Courier New" w:hint="default"/>
+      </w:rPr>
+    </w:lvl>
+    <w:lvl w:ilvl="2" w:tplc="04240005" w:tentative="1">
+      <w:start w:val="1"/>
+      <w:numFmt w:val="bullet"/>
+      <w:lvlText w:val=""/>
+      <w:lvlJc w:val="left"/>
+      <w:pPr>
+        <w:ind w:left="2880" w:hanging="360"/>
+      </w:pPr>
+      <w:rPr>
+        <w:rFonts w:ascii="Wingdings" w:hAnsi="Wingdings" w:hint="default"/>
+      </w:rPr>
+    </w:lvl>
+    <w:lvl w:ilvl="3" w:tplc="04240001" w:tentative="1">
+      <w:start w:val="1"/>
+      <w:numFmt w:val="bullet"/>
+      <w:lvlText w:val=""/>
+      <w:lvlJc w:val="left"/>
+      <w:pPr>
+        <w:ind w:left="3600" w:hanging="360"/>
+      </w:pPr>
+      <w:rPr>
+        <w:rFonts w:ascii="Symbol" w:hAnsi="Symbol" w:hint="default"/>
+      </w:rPr>
+    </w:lvl>
+    <w:lvl w:ilvl="4" w:tplc="04240003" w:tentative="1">
+      <w:start w:val="1"/>
+      <w:numFmt w:val="bullet"/>
+      <w:lvlText w:val="o"/>
+      <w:lvlJc w:val="left"/>
+      <w:pPr>
+        <w:ind w:left="4320" w:hanging="360"/>
+      </w:pPr>
+      <w:rPr>
+        <w:rFonts w:ascii="Courier New" w:hAnsi="Courier New" w:cs="Courier New" w:hint="default"/>
+      </w:rPr>
+    </w:lvl>
+    <w:lvl w:ilvl="5" w:tplc="04240005" w:tentative="1">
+      <w:start w:val="1"/>
+      <w:numFmt w:val="bullet"/>
+      <w:lvlText w:val=""/>
+      <w:lvlJc w:val="left"/>
+      <w:pPr>
+        <w:ind w:left="5040" w:hanging="360"/>
+      </w:pPr>
+      <w:rPr>
+        <w:rFonts w:ascii="Wingdings" w:hAnsi="Wingdings" w:hint="default"/>
+      </w:rPr>
+    </w:lvl>
+    <w:lvl w:ilvl="6" w:tplc="04240001" w:tentative="1">
+      <w:start w:val="1"/>
+      <w:numFmt w:val="bullet"/>
+      <w:lvlText w:val=""/>
+      <w:lvlJc w:val="left"/>
+      <w:pPr>
+        <w:ind w:left="5760" w:hanging="360"/>
+      </w:pPr>
+      <w:rPr>
+        <w:rFonts w:ascii="Symbol" w:hAnsi="Symbol" w:hint="default"/>
+      </w:rPr>
+    </w:lvl>
+    <w:lvl w:ilvl="7" w:tplc="04240003" w:tentative="1">
+      <w:start w:val="1"/>
+      <w:numFmt w:val="bullet"/>
+      <w:lvlText w:val="o"/>
+      <w:lvlJc w:val="left"/>
+      <w:pPr>
+        <w:ind w:left="6480" w:hanging="360"/>
+      </w:pPr>
+      <w:rPr>
+        <w:rFonts w:ascii="Courier New" w:hAnsi="Courier New" w:cs="Courier New" w:hint="default"/>
+      </w:rPr>
+    </w:lvl>
+    <w:lvl w:ilvl="8" w:tplc="04240005" w:tentative="1">
+      <w:start w:val="1"/>
+      <w:numFmt w:val="bullet"/>
+      <w:lvlText w:val=""/>
+      <w:lvlJc w:val="left"/>
+      <w:pPr>
+        <w:ind w:left="7200" w:hanging="360"/>
+      </w:pPr>
+      <w:rPr>
+        <w:rFonts w:ascii="Wingdings" w:hAnsi="Wingdings" w:hint="default"/>
+      </w:rPr>
     </w:lvl>
   </w:abstractNum>
   <w:num w:numId="1">
@@ -1726,6 +2905,9 @@
   </w:num>
   <w:num w:numId="3">
     <w:abstractNumId w:val="0"/>
+  </w:num>
+  <w:num w:numId="4">
+    <w:abstractNumId w:val="3"/>
   </w:num>
 </w:numbering>
 </file>
@@ -1853,6 +3035,7 @@
     <w:lsdException w:name="HTML Sample" w:semiHidden="1" w:unhideWhenUsed="1"/>
     <w:lsdException w:name="HTML Typewriter" w:semiHidden="1" w:unhideWhenUsed="1"/>
     <w:lsdException w:name="HTML Variable" w:semiHidden="1" w:unhideWhenUsed="1"/>
+    <w:lsdException w:name="Normal Table" w:semiHidden="1" w:unhideWhenUsed="1"/>
     <w:lsdException w:name="annotation subject" w:semiHidden="1" w:unhideWhenUsed="1"/>
     <w:lsdException w:name="No List" w:semiHidden="1" w:unhideWhenUsed="1"/>
     <w:lsdException w:name="Outline List 1" w:semiHidden="1" w:unhideWhenUsed="1"/>
@@ -1899,8 +3082,10 @@
     <w:lsdException w:name="Table Subtle 2" w:semiHidden="1" w:unhideWhenUsed="1"/>
     <w:lsdException w:name="Table Web 1" w:semiHidden="1" w:unhideWhenUsed="1"/>
     <w:lsdException w:name="Table Web 2" w:semiHidden="1" w:unhideWhenUsed="1"/>
+    <w:lsdException w:name="Table Web 3" w:semiHidden="1" w:unhideWhenUsed="1"/>
     <w:lsdException w:name="Balloon Text" w:semiHidden="1" w:unhideWhenUsed="1"/>
     <w:lsdException w:name="Table Grid" w:uiPriority="39"/>
+    <w:lsdException w:name="Table Theme" w:semiHidden="1" w:unhideWhenUsed="1"/>
     <w:lsdException w:name="Placeholder Text" w:semiHidden="1"/>
     <w:lsdException w:name="No Spacing" w:uiPriority="1" w:qFormat="1"/>
     <w:lsdException w:name="Light Shading" w:uiPriority="60"/>
@@ -2173,6 +3358,18 @@
     <w:rsid w:val="006C204D"/>
     <w:rPr>
       <w:color w:val="0000FF"/>
+      <w:u w:val="single"/>
+    </w:rPr>
+  </w:style>
+  <w:style w:type="character" w:styleId="SledenaHiperpovezava">
+    <w:name w:val="FollowedHyperlink"/>
+    <w:basedOn w:val="Privzetapisavaodstavka"/>
+    <w:uiPriority w:val="99"/>
+    <w:semiHidden/>
+    <w:unhideWhenUsed/>
+    <w:rsid w:val="000B6B77"/>
+    <w:rPr>
+      <w:color w:val="954F72" w:themeColor="followedHyperlink"/>
       <w:u w:val="single"/>
     </w:rPr>
   </w:style>

</xml_diff>